<commit_message>
Alex made first pass up to start of FramaC
</commit_message>
<xml_diff>
--- a/biographies/NSFBioAGroce.docx
+++ b/biographies/NSFBioAGroce.docx
@@ -1,6 +1,6 @@
 
 <file path=word/document.xml><?xml version="1.0" encoding="utf-8"?>
-<w:document xmlns:wpc="http://schemas.microsoft.com/office/word/2010/wordprocessingCanvas" xmlns:cx="http://schemas.microsoft.com/office/drawing/2014/chartex" xmlns:cx1="http://schemas.microsoft.com/office/drawing/2015/9/8/chartex" xmlns:cx2="http://schemas.microsoft.com/office/drawing/2015/10/21/chartex" xmlns:cx3="http://schemas.microsoft.com/office/drawing/2016/5/9/chartex" xmlns:cx4="http://schemas.microsoft.com/office/drawing/2016/5/10/chartex" xmlns:cx5="http://schemas.microsoft.com/office/drawing/2016/5/11/chartex" xmlns:cx6="http://schemas.microsoft.com/office/drawing/2016/5/12/chartex" xmlns:cx7="http://schemas.microsoft.com/office/drawing/2016/5/13/chartex" xmlns:cx8="http://schemas.microsoft.com/office/drawing/2016/5/14/chartex" xmlns:mc="http://schemas.openxmlformats.org/markup-compatibility/2006" xmlns:aink="http://schemas.microsoft.com/office/drawing/2016/ink" xmlns:am3d="http://schemas.microsoft.com/office/drawing/2017/model3d" xmlns:o="urn:schemas-microsoft-com:office:office" xmlns:r="http://schemas.openxmlformats.org/officeDocument/2006/relationships" xmlns:m="http://schemas.openxmlformats.org/officeDocument/2006/math" xmlns:v="urn:schemas-microsoft-com:vml" xmlns:wp14="http://schemas.microsoft.com/office/word/2010/wordprocessingDrawing" xmlns:wp="http://schemas.openxmlformats.org/drawingml/2006/wordprocessingDrawing" xmlns:w10="urn:schemas-microsoft-com:office:word" xmlns:w="http://schemas.openxmlformats.org/wordprocessingml/2006/main" xmlns:w14="http://schemas.microsoft.com/office/word/2010/wordml" xmlns:w15="http://schemas.microsoft.com/office/word/2012/wordml" xmlns:w16cid="http://schemas.microsoft.com/office/word/2016/wordml/cid" xmlns:w16se="http://schemas.microsoft.com/office/word/2015/wordml/symex" xmlns:wpg="http://schemas.microsoft.com/office/word/2010/wordprocessingGroup" xmlns:wpi="http://schemas.microsoft.com/office/word/2010/wordprocessingInk" xmlns:wne="http://schemas.microsoft.com/office/word/2006/wordml" xmlns:wps="http://schemas.microsoft.com/office/word/2010/wordprocessingShape" mc:Ignorable="w14 w15 w16se w16cid wp14">
+<w:document xmlns:wpc="http://schemas.microsoft.com/office/word/2010/wordprocessingCanvas" xmlns:cx="http://schemas.microsoft.com/office/drawing/2014/chartex" xmlns:cx1="http://schemas.microsoft.com/office/drawing/2015/9/8/chartex" xmlns:cx2="http://schemas.microsoft.com/office/drawing/2015/10/21/chartex" xmlns:cx3="http://schemas.microsoft.com/office/drawing/2016/5/9/chartex" xmlns:cx4="http://schemas.microsoft.com/office/drawing/2016/5/10/chartex" xmlns:cx5="http://schemas.microsoft.com/office/drawing/2016/5/11/chartex" xmlns:cx6="http://schemas.microsoft.com/office/drawing/2016/5/12/chartex" xmlns:cx7="http://schemas.microsoft.com/office/drawing/2016/5/13/chartex" xmlns:cx8="http://schemas.microsoft.com/office/drawing/2016/5/14/chartex" xmlns:mc="http://schemas.openxmlformats.org/markup-compatibility/2006" xmlns:aink="http://schemas.microsoft.com/office/drawing/2016/ink" xmlns:am3d="http://schemas.microsoft.com/office/drawing/2017/model3d" xmlns:o="urn:schemas-microsoft-com:office:office" xmlns:r="http://schemas.openxmlformats.org/officeDocument/2006/relationships" xmlns:m="http://schemas.openxmlformats.org/officeDocument/2006/math" xmlns:v="urn:schemas-microsoft-com:vml" xmlns:wp14="http://schemas.microsoft.com/office/word/2010/wordprocessingDrawing" xmlns:wp="http://schemas.openxmlformats.org/drawingml/2006/wordprocessingDrawing" xmlns:w10="urn:schemas-microsoft-com:office:word" xmlns:w="http://schemas.openxmlformats.org/wordprocessingml/2006/main" xmlns:w14="http://schemas.microsoft.com/office/word/2010/wordml" xmlns:w15="http://schemas.microsoft.com/office/word/2012/wordml" xmlns:w16cex="http://schemas.microsoft.com/office/word/2018/wordml/cex" xmlns:w16cid="http://schemas.microsoft.com/office/word/2016/wordml/cid" xmlns:w16="http://schemas.microsoft.com/office/word/2018/wordml" xmlns:w16se="http://schemas.microsoft.com/office/word/2015/wordml/symex" xmlns:wpg="http://schemas.microsoft.com/office/word/2010/wordprocessingGroup" xmlns:wpi="http://schemas.microsoft.com/office/word/2010/wordprocessingInk" xmlns:wne="http://schemas.microsoft.com/office/word/2006/wordml" xmlns:wps="http://schemas.microsoft.com/office/word/2010/wordprocessingShape" mc:Ignorable="w14 w15 w16se w16cid w16 w16cex wp14">
   <w:body>
     <w:p>
       <w:pPr>
@@ -21,20 +21,8 @@
           <w:sz w:val="24"/>
           <w:szCs w:val="24"/>
         </w:rPr>
-        <w:t xml:space="preserve">Alex D. </w:t>
-      </w:r>
-      <w:proofErr w:type="spellStart"/>
-      <w:r>
-        <w:rPr>
-          <w:rFonts w:ascii="Arial Black" w:hAnsi="Arial Black"/>
-          <w:b w:val="0"/>
-          <w:bCs w:val="0"/>
-          <w:sz w:val="24"/>
-          <w:szCs w:val="24"/>
-        </w:rPr>
-        <w:t>Groce</w:t>
-      </w:r>
-      <w:proofErr w:type="spellEnd"/>
+        <w:t>Alex D. Groce</w:t>
+      </w:r>
     </w:p>
     <w:p>
       <w:pPr>
@@ -59,6 +47,15 @@
           <w:sz w:val="24"/>
           <w:szCs w:val="24"/>
         </w:rPr>
+        <w:t xml:space="preserve"> </w:t>
+      </w:r>
+      <w:r>
+        <w:rPr>
+          <w:rFonts w:ascii="Arial Black" w:hAnsi="Arial Black"/>
+          <w:b w:val="0"/>
+          <w:sz w:val="24"/>
+          <w:szCs w:val="24"/>
+        </w:rPr>
         <w:t>Professional Preparation</w:t>
       </w:r>
     </w:p>
@@ -229,7 +226,7 @@
           <w:sz w:val="24"/>
           <w:szCs w:val="24"/>
         </w:rPr>
-        <w:t>Appointments</w:t>
+        <w:t xml:space="preserve"> </w:t>
       </w:r>
       <w:r>
         <w:rPr>
@@ -238,6 +235,15 @@
           <w:sz w:val="24"/>
           <w:szCs w:val="24"/>
         </w:rPr>
+        <w:t>Appointments</w:t>
+      </w:r>
+      <w:r>
+        <w:rPr>
+          <w:rFonts w:ascii="Arial Black" w:hAnsi="Arial Black"/>
+          <w:b w:val="0"/>
+          <w:sz w:val="24"/>
+          <w:szCs w:val="24"/>
+        </w:rPr>
         <w:tab/>
       </w:r>
     </w:p>
@@ -250,15 +256,13 @@
         <w:t xml:space="preserve">Associate Professor with indefinite </w:t>
       </w:r>
       <w:r>
-        <w:t xml:space="preserve">tenure, School </w:t>
-      </w:r>
-      <w:proofErr w:type="gramStart"/>
-      <w:r>
-        <w:t>of  Informatics</w:t>
-      </w:r>
-      <w:proofErr w:type="gramEnd"/>
-      <w:r>
-        <w:t>,</w:t>
+        <w:t>tenure, School</w:t>
+      </w:r>
+      <w:r>
+        <w:t xml:space="preserve"> </w:t>
+      </w:r>
+      <w:r>
+        <w:t>of Informatics,</w:t>
       </w:r>
     </w:p>
     <w:p>
@@ -276,20 +280,15 @@
       </w:r>
     </w:p>
     <w:p>
-      <w:r>
-        <w:t>Feb 2019-</w:t>
+      <w:pPr>
+        <w:ind w:left="1440" w:hanging="1440"/>
+      </w:pPr>
+      <w:r>
+        <w:t>Feb 2020-</w:t>
       </w:r>
       <w:r>
         <w:tab/>
-        <w:t>Security Engineer/Researcher, Trail of Bits (mini-sabbatical)</w:t>
-      </w:r>
-    </w:p>
-    <w:p>
-      <w:r>
-        <w:t xml:space="preserve">  Aug 2019</w:t>
-      </w:r>
-      <w:r>
-        <w:tab/>
+        <w:t>Associate Editor, ACM Transactions on Software Engineering and Methodology</w:t>
       </w:r>
     </w:p>
     <w:p>
@@ -316,13 +315,114 @@
         <w:rPr>
           <w:iCs/>
         </w:rPr>
+        <w:t>Feb 2019-</w:t>
+      </w:r>
+      <w:r>
+        <w:rPr>
+          <w:iCs/>
+        </w:rPr>
+        <w:tab/>
+        <w:t>Security Engineer (sabbatical), Trail of Bits</w:t>
+      </w:r>
+    </w:p>
+    <w:p>
+      <w:pPr>
+        <w:tabs>
+          <w:tab w:val="left" w:pos="1440"/>
+          <w:tab w:val="left" w:pos="2160"/>
+          <w:tab w:val="left" w:pos="2880"/>
+          <w:tab w:val="left" w:pos="3600"/>
+          <w:tab w:val="left" w:pos="4320"/>
+          <w:tab w:val="left" w:pos="5040"/>
+          <w:tab w:val="left" w:pos="5760"/>
+          <w:tab w:val="left" w:pos="6480"/>
+          <w:tab w:val="left" w:pos="7200"/>
+          <w:tab w:val="left" w:pos="7920"/>
+          <w:tab w:val="left" w:pos="8640"/>
+        </w:tabs>
+        <w:ind w:left="1440" w:hanging="1440"/>
+        <w:rPr>
+          <w:iCs/>
+        </w:rPr>
+      </w:pPr>
+      <w:r>
+        <w:rPr>
+          <w:iCs/>
+        </w:rPr>
+        <w:t xml:space="preserve">  Aug 2019</w:t>
+      </w:r>
+    </w:p>
+    <w:p>
+      <w:pPr>
+        <w:tabs>
+          <w:tab w:val="left" w:pos="1440"/>
+          <w:tab w:val="left" w:pos="2160"/>
+          <w:tab w:val="left" w:pos="2880"/>
+          <w:tab w:val="left" w:pos="3600"/>
+          <w:tab w:val="left" w:pos="4320"/>
+          <w:tab w:val="left" w:pos="5040"/>
+          <w:tab w:val="left" w:pos="5760"/>
+          <w:tab w:val="left" w:pos="6480"/>
+          <w:tab w:val="left" w:pos="7200"/>
+          <w:tab w:val="left" w:pos="7920"/>
+          <w:tab w:val="left" w:pos="8640"/>
+        </w:tabs>
+        <w:ind w:left="1440" w:hanging="1440"/>
+        <w:rPr>
+          <w:iCs/>
+        </w:rPr>
+      </w:pPr>
+      <w:r>
+        <w:rPr>
+          <w:iCs/>
+        </w:rPr>
+        <w:t>Aug 2018-</w:t>
+      </w:r>
+      <w:r>
+        <w:rPr>
+          <w:iCs/>
+        </w:rPr>
+        <w:tab/>
+        <w:t>Associate Editor for Software Testing, IEEE Software</w:t>
+      </w:r>
+    </w:p>
+    <w:p>
+      <w:pPr>
+        <w:tabs>
+          <w:tab w:val="left" w:pos="1440"/>
+          <w:tab w:val="left" w:pos="2160"/>
+          <w:tab w:val="left" w:pos="2880"/>
+          <w:tab w:val="left" w:pos="3600"/>
+          <w:tab w:val="left" w:pos="4320"/>
+          <w:tab w:val="left" w:pos="5040"/>
+          <w:tab w:val="left" w:pos="5760"/>
+          <w:tab w:val="left" w:pos="6480"/>
+          <w:tab w:val="left" w:pos="7200"/>
+          <w:tab w:val="left" w:pos="7920"/>
+          <w:tab w:val="left" w:pos="8640"/>
+        </w:tabs>
+        <w:ind w:left="1440" w:hanging="1440"/>
+        <w:rPr>
+          <w:iCs/>
+        </w:rPr>
+      </w:pPr>
+      <w:r>
+        <w:rPr>
+          <w:iCs/>
+        </w:rPr>
         <w:t>2015</w:t>
       </w:r>
       <w:r>
         <w:rPr>
           <w:iCs/>
         </w:rPr>
-        <w:t>-Present</w:t>
+        <w:t>-</w:t>
+      </w:r>
+      <w:r>
+        <w:rPr>
+          <w:iCs/>
+        </w:rPr>
+        <w:t>2017</w:t>
       </w:r>
       <w:r>
         <w:rPr>
@@ -877,7 +977,7 @@
           <w:sz w:val="24"/>
           <w:szCs w:val="24"/>
         </w:rPr>
-        <w:t>P</w:t>
+        <w:t xml:space="preserve"> </w:t>
       </w:r>
       <w:r>
         <w:rPr>
@@ -886,28 +986,37 @@
           <w:sz w:val="24"/>
           <w:szCs w:val="24"/>
         </w:rPr>
-        <w:t>ublications</w:t>
-      </w:r>
-    </w:p>
-    <w:p/>
-    <w:p>
-      <w:pPr>
-        <w:pStyle w:val="Heading3"/>
-        <w:spacing w:before="0" w:after="0"/>
+        <w:t>P</w:t>
+      </w:r>
+      <w:r>
         <w:rPr>
           <w:rFonts w:ascii="Arial Black" w:hAnsi="Arial Black"/>
           <w:b w:val="0"/>
           <w:sz w:val="24"/>
           <w:szCs w:val="24"/>
         </w:rPr>
-      </w:pPr>
-      <w:r>
+        <w:t>ublications</w:t>
+      </w:r>
+    </w:p>
+    <w:p/>
+    <w:p>
+      <w:pPr>
+        <w:pStyle w:val="Heading3"/>
+        <w:spacing w:before="0" w:after="0"/>
         <w:rPr>
           <w:rFonts w:ascii="Arial Black" w:hAnsi="Arial Black"/>
           <w:b w:val="0"/>
           <w:sz w:val="24"/>
           <w:szCs w:val="24"/>
         </w:rPr>
+      </w:pPr>
+      <w:r>
+        <w:rPr>
+          <w:rFonts w:ascii="Arial Black" w:hAnsi="Arial Black"/>
+          <w:b w:val="0"/>
+          <w:sz w:val="24"/>
+          <w:szCs w:val="24"/>
+        </w:rPr>
         <w:t>Relevant Publications</w:t>
       </w:r>
     </w:p>
@@ -924,32 +1033,45 @@
         <w:ind w:left="360"/>
       </w:pPr>
       <w:r>
-        <w:t xml:space="preserve">Goodman P, </w:t>
+        <w:rPr>
+          <w:b/>
+        </w:rPr>
+        <w:t>Groce A</w:t>
+      </w:r>
+      <w:r>
+        <w:t xml:space="preserve">, Holmes J, </w:t>
       </w:r>
       <w:proofErr w:type="spellStart"/>
       <w:r>
-        <w:rPr>
-          <w:b/>
-        </w:rPr>
-        <w:t>Groce</w:t>
+        <w:t>Marinov</w:t>
       </w:r>
       <w:proofErr w:type="spellEnd"/>
       <w:r>
-        <w:rPr>
-          <w:b/>
-        </w:rPr>
-        <w:t xml:space="preserve"> A</w:t>
-      </w:r>
-      <w:r>
-        <w:t xml:space="preserve">.  </w:t>
-      </w:r>
-      <w:proofErr w:type="spellStart"/>
-      <w:r>
-        <w:t>DeepState</w:t>
-      </w:r>
-      <w:proofErr w:type="spellEnd"/>
-      <w:r>
-        <w:t>: Symbolic Unit Testing for C and C++.  NDSS Workshop on Binary Analysis Research, February 2018.</w:t>
+        <w:t xml:space="preserve"> D, Shi A, Zhang L. </w:t>
+      </w:r>
+      <w:r>
+        <w:t>An Extensible, Regular-Expression</w:t>
+      </w:r>
+      <w:r>
+        <w:t xml:space="preserve"> </w:t>
+      </w:r>
+      <w:r>
+        <w:t>Based Tool for Multi-Language Mutant Generation.</w:t>
+      </w:r>
+      <w:r>
+        <w:t xml:space="preserve">  </w:t>
+      </w:r>
+      <w:r>
+        <w:t xml:space="preserve">ACM/IEEE International Conference on Software Engineering, </w:t>
+      </w:r>
+      <w:r>
+        <w:t>2</w:t>
+      </w:r>
+      <w:r>
+        <w:t>5-28, May-June 2018</w:t>
+      </w:r>
+      <w:r>
+        <w:t>.</w:t>
       </w:r>
     </w:p>
     <w:p>
@@ -964,39 +1086,31 @@
         </w:tabs>
         <w:ind w:left="360"/>
       </w:pPr>
+      <w:r>
+        <w:t xml:space="preserve">Gopinath R, </w:t>
+      </w:r>
       <w:proofErr w:type="spellStart"/>
       <w:r>
+        <w:t>Alipour</w:t>
+      </w:r>
+      <w:proofErr w:type="spellEnd"/>
+      <w:r>
+        <w:t xml:space="preserve"> A, Ahmed I, Jensen C, </w:t>
+      </w:r>
+      <w:r>
         <w:rPr>
           <w:b/>
         </w:rPr>
-        <w:t>Groce</w:t>
-      </w:r>
-      <w:proofErr w:type="spellEnd"/>
-      <w:r>
-        <w:rPr>
-          <w:b/>
-        </w:rPr>
-        <w:t xml:space="preserve"> A</w:t>
-      </w:r>
-      <w:r>
-        <w:t xml:space="preserve">, Holmes J, </w:t>
-      </w:r>
-      <w:proofErr w:type="spellStart"/>
-      <w:r>
-        <w:t>Kellar</w:t>
-      </w:r>
-      <w:proofErr w:type="spellEnd"/>
-      <w:r>
-        <w:t xml:space="preserve"> K.  One test to rule them all.  </w:t>
-      </w:r>
-      <w:r>
-        <w:t xml:space="preserve">ACM SIGSOFT International Symposium on Software Testing and Analysis, </w:t>
-      </w:r>
-      <w:r>
-        <w:t>1-11, July 2017</w:t>
-      </w:r>
-      <w:r>
-        <w:t>.</w:t>
+        <w:t>Groce A</w:t>
+      </w:r>
+      <w:r>
+        <w:t xml:space="preserve">. On the limits of mutation reduction strategies.  </w:t>
+      </w:r>
+      <w:r>
+        <w:t>ACM/IEEE</w:t>
+      </w:r>
+      <w:r>
+        <w:t xml:space="preserve"> International Conference on Software Engineering, 511-522, May 2016.</w:t>
       </w:r>
     </w:p>
     <w:p>
@@ -1011,39 +1125,23 @@
         </w:tabs>
         <w:ind w:left="360"/>
       </w:pPr>
-      <w:proofErr w:type="spellStart"/>
-      <w:r>
-        <w:t>Alipour</w:t>
-      </w:r>
-      <w:proofErr w:type="spellEnd"/>
-      <w:r>
-        <w:t xml:space="preserve"> A, </w:t>
-      </w:r>
-      <w:proofErr w:type="spellStart"/>
       <w:r>
         <w:rPr>
           <w:b/>
         </w:rPr>
-        <w:t>Groce</w:t>
-      </w:r>
-      <w:proofErr w:type="spellEnd"/>
+        <w:t>Groce A</w:t>
+      </w:r>
+      <w:r>
+        <w:t>, Ahmed I, Jensen C, McKenney P.</w:t>
+      </w:r>
       <w:r>
         <w:rPr>
           <w:b/>
         </w:rPr>
-        <w:t xml:space="preserve"> A</w:t>
-      </w:r>
-      <w:r>
-        <w:t xml:space="preserve">, Gopinath R, Christ A.  Generating focused random tests using directed swarm testing.  </w:t>
-      </w:r>
-      <w:r>
-        <w:t xml:space="preserve">ACM SIGSOFT International Symposium on Software Testing and Analysis, </w:t>
-      </w:r>
-      <w:r>
-        <w:t>70-81, July 2016</w:t>
-      </w:r>
-      <w:r>
-        <w:t>.</w:t>
+        <w:t xml:space="preserve"> </w:t>
+      </w:r>
+      <w:r>
+        <w:t>How Verified is my Code?  Falsification-Driven Verification.  IEEE/ACM International Conference on Software Engineering, 737-748, November 2015.</w:t>
       </w:r>
     </w:p>
     <w:p>
@@ -1059,6 +1157,7 @@
         <w:ind w:left="360"/>
       </w:pPr>
       <w:r>
+        <w:lastRenderedPageBreak/>
         <w:t xml:space="preserve">Gopinath R, </w:t>
       </w:r>
       <w:proofErr w:type="spellStart"/>
@@ -1067,24 +1166,31 @@
       </w:r>
       <w:proofErr w:type="spellEnd"/>
       <w:r>
-        <w:t xml:space="preserve"> A, Ahmed I, Jensen C, </w:t>
-      </w:r>
-      <w:proofErr w:type="spellStart"/>
+        <w:t xml:space="preserve"> A, Ahmed I, </w:t>
+      </w:r>
+      <w:r>
+        <w:t xml:space="preserve">Jensen C, </w:t>
+      </w:r>
       <w:r>
         <w:rPr>
           <w:b/>
         </w:rPr>
-        <w:t>Groce</w:t>
-      </w:r>
-      <w:proofErr w:type="spellEnd"/>
-      <w:r>
-        <w:rPr>
-          <w:b/>
-        </w:rPr>
-        <w:t xml:space="preserve"> A</w:t>
-      </w:r>
-      <w:r>
-        <w:t>. On the limits of mutation reduction strategies.  ACM/IEEE International Conference on Software Engineering, 511-522, May 2016.</w:t>
+        <w:t>Groce A</w:t>
+      </w:r>
+      <w:r>
+        <w:t xml:space="preserve">. </w:t>
+      </w:r>
+      <w:r>
+        <w:t>How hard does mutation testing have to be, anyway?</w:t>
+      </w:r>
+      <w:r>
+        <w:t xml:space="preserve"> IEEE International Symposium on Software Reliability Engineering, </w:t>
+      </w:r>
+      <w:r>
+        <w:t>216-227, November 2015</w:t>
+      </w:r>
+      <w:r>
+        <w:t>.</w:t>
       </w:r>
     </w:p>
     <w:p>
@@ -1099,37 +1205,17 @@
         </w:tabs>
         <w:ind w:left="360"/>
       </w:pPr>
-      <w:proofErr w:type="spellStart"/>
+      <w:r>
+        <w:t xml:space="preserve">Gopinath R, Jensen C, </w:t>
+      </w:r>
       <w:r>
         <w:rPr>
           <w:b/>
         </w:rPr>
-        <w:t>Groce</w:t>
-      </w:r>
-      <w:proofErr w:type="spellEnd"/>
-      <w:r>
-        <w:rPr>
-          <w:b/>
-        </w:rPr>
-        <w:t xml:space="preserve"> A</w:t>
-      </w:r>
-      <w:r>
-        <w:t>, Ahmed I, Jensen C, McKenney P.</w:t>
-      </w:r>
-      <w:r>
-        <w:rPr>
-          <w:b/>
-        </w:rPr>
-        <w:t xml:space="preserve"> </w:t>
-      </w:r>
-      <w:r>
-        <w:t xml:space="preserve">How Verified is my Code?  Falsification-Driven Verification.  IEEE/ACM International Conference on </w:t>
-      </w:r>
-      <w:r>
-        <w:t xml:space="preserve">Automated </w:t>
-      </w:r>
-      <w:r>
-        <w:t>Software Engineering, 737-748, November 2015.</w:t>
+        <w:t>Groce A</w:t>
+      </w:r>
+      <w:r>
+        <w:t>. Mutations: How Close are they to Real Faults? IEEE International Symposium on Software Reliability Engineering, 189-200, November 2014.</w:t>
       </w:r>
     </w:p>
     <w:p>
@@ -1150,7 +1236,6 @@
           <w:sz w:val="24"/>
           <w:szCs w:val="24"/>
         </w:rPr>
-        <w:lastRenderedPageBreak/>
         <w:t>Other Significant Publications</w:t>
       </w:r>
     </w:p>
@@ -1196,7 +1281,6 @@
         </w:rPr>
         <w:t xml:space="preserve">Chen Y, </w:t>
       </w:r>
-      <w:proofErr w:type="spellStart"/>
       <w:r>
         <w:rPr>
           <w:rFonts w:ascii="Times New Roman" w:hAnsi="Times New Roman" w:cs="Times New Roman"/>
@@ -1205,18 +1289,7 @@
           <w:sz w:val="24"/>
           <w:szCs w:val="24"/>
         </w:rPr>
-        <w:t>Groce</w:t>
-      </w:r>
-      <w:proofErr w:type="spellEnd"/>
-      <w:r>
-        <w:rPr>
-          <w:rFonts w:ascii="Times New Roman" w:hAnsi="Times New Roman" w:cs="Times New Roman"/>
-          <w:b/>
-          <w:color w:val="auto"/>
-          <w:sz w:val="24"/>
-          <w:szCs w:val="24"/>
-        </w:rPr>
-        <w:t xml:space="preserve"> A</w:t>
+        <w:t>Groce A</w:t>
       </w:r>
       <w:r>
         <w:rPr>
@@ -1532,7 +1605,6 @@
         </w:rPr>
         <w:t xml:space="preserve">Gopinath R, Jensen C, </w:t>
       </w:r>
-      <w:proofErr w:type="spellStart"/>
       <w:r>
         <w:rPr>
           <w:rFonts w:ascii="Times New Roman" w:hAnsi="Times New Roman" w:cs="Times New Roman"/>
@@ -1541,18 +1613,7 @@
           <w:sz w:val="24"/>
           <w:szCs w:val="24"/>
         </w:rPr>
-        <w:t>Groce</w:t>
-      </w:r>
-      <w:proofErr w:type="spellEnd"/>
-      <w:r>
-        <w:rPr>
-          <w:rFonts w:ascii="Times New Roman" w:hAnsi="Times New Roman" w:cs="Times New Roman"/>
-          <w:b/>
-          <w:color w:val="auto"/>
-          <w:sz w:val="24"/>
-          <w:szCs w:val="24"/>
-        </w:rPr>
-        <w:t xml:space="preserve"> A</w:t>
+        <w:t>Groce A</w:t>
       </w:r>
       <w:r>
         <w:rPr>
@@ -1600,21 +1661,7 @@
         <w:rPr>
           <w:b/>
         </w:rPr>
-        <w:t xml:space="preserve"> </w:t>
-      </w:r>
-      <w:proofErr w:type="spellStart"/>
-      <w:r>
-        <w:rPr>
-          <w:b/>
-        </w:rPr>
-        <w:t>Groce</w:t>
-      </w:r>
-      <w:proofErr w:type="spellEnd"/>
-      <w:r>
-        <w:rPr>
-          <w:b/>
-        </w:rPr>
-        <w:t xml:space="preserve"> A</w:t>
+        <w:t xml:space="preserve"> Groce A</w:t>
       </w:r>
       <w:r>
         <w:t xml:space="preserve">, Jha S, </w:t>
@@ -1710,30 +1757,32 @@
         <w:t>, IEEE/ACM Conference on Automated Software Engineering, 2013</w:t>
       </w:r>
       <w:r>
-        <w:t xml:space="preserve"> and 2018</w:t>
-      </w:r>
-      <w:r>
-        <w:t>, ACM International Symposium on Software Testing, 2014</w:t>
-      </w:r>
-      <w:r>
-        <w:t>, ACM International Symposium on Software Testing, 2017, ACM/IEEE International Conference on Software Engineering, 2018</w:t>
+        <w:t xml:space="preserve">, </w:t>
+      </w:r>
+      <w:r>
+        <w:t xml:space="preserve">2019, </w:t>
+      </w:r>
+      <w:r>
+        <w:t>ACM International Symposium on Software Testing</w:t>
+      </w:r>
+      <w:r>
+        <w:t xml:space="preserve"> and Analysis</w:t>
+      </w:r>
+      <w:r>
+        <w:t>, 2014</w:t>
+      </w:r>
+      <w:r>
+        <w:t>, 2017</w:t>
+      </w:r>
+      <w:r>
+        <w:t>, ACM/IEEE International Conference on Software Engineering, 2018</w:t>
       </w:r>
       <w:r>
         <w:t xml:space="preserve"> and 2019</w:t>
       </w:r>
       <w:r>
-        <w:t xml:space="preserve">, ACM/IEEE International Conference on Software Engineering industrial and new ideas and emerging results </w:t>
-      </w:r>
-      <w:proofErr w:type="spellStart"/>
-      <w:r>
-        <w:t>tracks</w:t>
-      </w:r>
-      <w:proofErr w:type="spellEnd"/>
-      <w:r>
-        <w:t>, 2020.</w:t>
-      </w:r>
-      <w:bookmarkStart w:id="0" w:name="_GoBack"/>
-      <w:bookmarkEnd w:id="0"/>
+        <w:t>.</w:t>
+      </w:r>
     </w:p>
     <w:p>
       <w:pPr>
@@ -1748,28 +1797,15 @@
         <w:ind w:left="360"/>
       </w:pPr>
       <w:r>
-        <w:t xml:space="preserve">Served </w:t>
-      </w:r>
-      <w:r>
-        <w:t xml:space="preserve">as </w:t>
-      </w:r>
-      <w:r>
-        <w:t>co-</w:t>
-      </w:r>
-      <w:r>
-        <w:t>chair of</w:t>
-      </w:r>
-      <w:r>
-        <w:t xml:space="preserve"> SPIN Workshop </w:t>
-      </w:r>
-      <w:r>
-        <w:t>on Model Checking Software, 2011</w:t>
-      </w:r>
-      <w:r>
-        <w:t>, Workshop on Dynamic Analysis, 2013</w:t>
-      </w:r>
-      <w:r>
-        <w:t>, Workshop on Causal Reasoning for Embedded and safety-critical Systems Technologies.</w:t>
+        <w:t xml:space="preserve">Submitted hundreds of bugs to </w:t>
+      </w:r>
+      <w:proofErr w:type="gramStart"/>
+      <w:r>
+        <w:t>open source</w:t>
+      </w:r>
+      <w:proofErr w:type="gramEnd"/>
+      <w:r>
+        <w:t xml:space="preserve"> projects, as a result of automated testing efforts; of these the vast majority have been deemed important and fixed, in some cases with bug bounty awarded.</w:t>
       </w:r>
     </w:p>
     <w:p>
@@ -1803,24 +1839,27 @@
         <w:t xml:space="preserve">, including the </w:t>
       </w:r>
       <w:r>
+        <w:t xml:space="preserve"> </w:t>
+      </w:r>
+      <w:proofErr w:type="spellStart"/>
+      <w:r>
+        <w:t>DeepState</w:t>
+      </w:r>
+      <w:proofErr w:type="spellEnd"/>
+      <w:r>
+        <w:t xml:space="preserve"> parameterized unit fuzzing system, the </w:t>
+      </w:r>
+      <w:r>
         <w:t xml:space="preserve">TSTL </w:t>
       </w:r>
       <w:r>
         <w:t xml:space="preserve">Template Scripting Testing Language </w:t>
       </w:r>
       <w:r>
-        <w:t xml:space="preserve">for </w:t>
-      </w:r>
-      <w:proofErr w:type="gramStart"/>
-      <w:r>
-        <w:t xml:space="preserve">Python, </w:t>
-      </w:r>
-      <w:r>
-        <w:t xml:space="preserve"> the</w:t>
-      </w:r>
-      <w:proofErr w:type="gramEnd"/>
-      <w:r>
-        <w:t xml:space="preserve"> </w:t>
+        <w:t xml:space="preserve">for Python, </w:t>
+      </w:r>
+      <w:r>
+        <w:t xml:space="preserve"> the </w:t>
       </w:r>
       <w:r>
         <w:t xml:space="preserve">award-winning Java </w:t>
@@ -1896,7 +1935,10 @@
         <w:t>ally by</w:t>
       </w:r>
       <w:r>
-        <w:t xml:space="preserve"> NASA/JPL. </w:t>
+        <w:t xml:space="preserve"> NASA/JPL</w:t>
+      </w:r>
+      <w:r>
+        <w:t>, and the smart contract analysis tools Echidna and Slither</w:t>
       </w:r>
     </w:p>
     <w:p>
@@ -1926,7 +1968,21 @@
         <w:t xml:space="preserve">, </w:t>
       </w:r>
       <w:r>
-        <w:t>and developers/test engineers for OpenSSL on use of mutation testing to enhance test suites and improve software reliability.</w:t>
+        <w:t>developers/test engineers for OpenSSL</w:t>
+      </w:r>
+      <w:r>
+        <w:t xml:space="preserve">, and developers of Echidna smart contract </w:t>
+      </w:r>
+      <w:proofErr w:type="spellStart"/>
+      <w:r>
+        <w:t>fuzzer</w:t>
+      </w:r>
+      <w:proofErr w:type="spellEnd"/>
+      <w:r>
+        <w:t xml:space="preserve"> and Slither smart contract static analysis tool </w:t>
+      </w:r>
+      <w:r>
+        <w:t>on use of mutation testing to enhance test suites and improve software reliability.</w:t>
       </w:r>
     </w:p>
     <w:p>
@@ -1942,7 +1998,19 @@
         <w:ind w:left="360"/>
       </w:pPr>
       <w:r>
-        <w:t>Associate Editor for Software Testing, IEEE Software.</w:t>
+        <w:t>Helped design and implement mutation tools for languages beyond Java and C, including the first generally useable tools for Haskell</w:t>
+      </w:r>
+      <w:r>
+        <w:t xml:space="preserve">, </w:t>
+      </w:r>
+      <w:r>
+        <w:t>Python</w:t>
+      </w:r>
+      <w:r>
+        <w:t>, Swift, Rust, and Solidity</w:t>
+      </w:r>
+      <w:r>
+        <w:t xml:space="preserve"> mutation testing.</w:t>
       </w:r>
     </w:p>
     <w:sectPr>
@@ -1958,7 +2026,7 @@
 </file>
 
 <file path=word/endnotes.xml><?xml version="1.0" encoding="utf-8"?>
-<w:endnotes xmlns:wpc="http://schemas.microsoft.com/office/word/2010/wordprocessingCanvas" xmlns:cx="http://schemas.microsoft.com/office/drawing/2014/chartex" xmlns:cx1="http://schemas.microsoft.com/office/drawing/2015/9/8/chartex" xmlns:cx2="http://schemas.microsoft.com/office/drawing/2015/10/21/chartex" xmlns:cx3="http://schemas.microsoft.com/office/drawing/2016/5/9/chartex" xmlns:cx4="http://schemas.microsoft.com/office/drawing/2016/5/10/chartex" xmlns:cx5="http://schemas.microsoft.com/office/drawing/2016/5/11/chartex" xmlns:cx6="http://schemas.microsoft.com/office/drawing/2016/5/12/chartex" xmlns:cx7="http://schemas.microsoft.com/office/drawing/2016/5/13/chartex" xmlns:cx8="http://schemas.microsoft.com/office/drawing/2016/5/14/chartex" xmlns:mc="http://schemas.openxmlformats.org/markup-compatibility/2006" xmlns:aink="http://schemas.microsoft.com/office/drawing/2016/ink" xmlns:am3d="http://schemas.microsoft.com/office/drawing/2017/model3d" xmlns:o="urn:schemas-microsoft-com:office:office" xmlns:r="http://schemas.openxmlformats.org/officeDocument/2006/relationships" xmlns:m="http://schemas.openxmlformats.org/officeDocument/2006/math" xmlns:v="urn:schemas-microsoft-com:vml" xmlns:wp14="http://schemas.microsoft.com/office/word/2010/wordprocessingDrawing" xmlns:wp="http://schemas.openxmlformats.org/drawingml/2006/wordprocessingDrawing" xmlns:w10="urn:schemas-microsoft-com:office:word" xmlns:w="http://schemas.openxmlformats.org/wordprocessingml/2006/main" xmlns:w14="http://schemas.microsoft.com/office/word/2010/wordml" xmlns:w15="http://schemas.microsoft.com/office/word/2012/wordml" xmlns:w16cid="http://schemas.microsoft.com/office/word/2016/wordml/cid" xmlns:w16se="http://schemas.microsoft.com/office/word/2015/wordml/symex" xmlns:wpg="http://schemas.microsoft.com/office/word/2010/wordprocessingGroup" xmlns:wpi="http://schemas.microsoft.com/office/word/2010/wordprocessingInk" xmlns:wne="http://schemas.microsoft.com/office/word/2006/wordml" xmlns:wps="http://schemas.microsoft.com/office/word/2010/wordprocessingShape" mc:Ignorable="w14 w15 w16se w16cid wp14">
+<w:endnotes xmlns:wpc="http://schemas.microsoft.com/office/word/2010/wordprocessingCanvas" xmlns:cx="http://schemas.microsoft.com/office/drawing/2014/chartex" xmlns:cx1="http://schemas.microsoft.com/office/drawing/2015/9/8/chartex" xmlns:cx2="http://schemas.microsoft.com/office/drawing/2015/10/21/chartex" xmlns:cx3="http://schemas.microsoft.com/office/drawing/2016/5/9/chartex" xmlns:cx4="http://schemas.microsoft.com/office/drawing/2016/5/10/chartex" xmlns:cx5="http://schemas.microsoft.com/office/drawing/2016/5/11/chartex" xmlns:cx6="http://schemas.microsoft.com/office/drawing/2016/5/12/chartex" xmlns:cx7="http://schemas.microsoft.com/office/drawing/2016/5/13/chartex" xmlns:cx8="http://schemas.microsoft.com/office/drawing/2016/5/14/chartex" xmlns:mc="http://schemas.openxmlformats.org/markup-compatibility/2006" xmlns:aink="http://schemas.microsoft.com/office/drawing/2016/ink" xmlns:am3d="http://schemas.microsoft.com/office/drawing/2017/model3d" xmlns:o="urn:schemas-microsoft-com:office:office" xmlns:r="http://schemas.openxmlformats.org/officeDocument/2006/relationships" xmlns:m="http://schemas.openxmlformats.org/officeDocument/2006/math" xmlns:v="urn:schemas-microsoft-com:vml" xmlns:wp14="http://schemas.microsoft.com/office/word/2010/wordprocessingDrawing" xmlns:wp="http://schemas.openxmlformats.org/drawingml/2006/wordprocessingDrawing" xmlns:w10="urn:schemas-microsoft-com:office:word" xmlns:w="http://schemas.openxmlformats.org/wordprocessingml/2006/main" xmlns:w14="http://schemas.microsoft.com/office/word/2010/wordml" xmlns:w15="http://schemas.microsoft.com/office/word/2012/wordml" xmlns:w16cex="http://schemas.microsoft.com/office/word/2018/wordml/cex" xmlns:w16cid="http://schemas.microsoft.com/office/word/2016/wordml/cid" xmlns:w16="http://schemas.microsoft.com/office/word/2018/wordml" xmlns:w16se="http://schemas.microsoft.com/office/word/2015/wordml/symex" xmlns:wpg="http://schemas.microsoft.com/office/word/2010/wordprocessingGroup" xmlns:wpi="http://schemas.microsoft.com/office/word/2010/wordprocessingInk" xmlns:wne="http://schemas.microsoft.com/office/word/2006/wordml" xmlns:wps="http://schemas.microsoft.com/office/word/2010/wordprocessingShape" mc:Ignorable="w14 w15 w16se w16cid w16 w16cex wp14">
   <w:endnote w:type="separator" w:id="-1">
     <w:p>
       <w:r>
@@ -1977,7 +2045,7 @@
 </file>
 
 <file path=word/footer1.xml><?xml version="1.0" encoding="utf-8"?>
-<w:ftr xmlns:wpc="http://schemas.microsoft.com/office/word/2010/wordprocessingCanvas" xmlns:cx="http://schemas.microsoft.com/office/drawing/2014/chartex" xmlns:cx1="http://schemas.microsoft.com/office/drawing/2015/9/8/chartex" xmlns:cx2="http://schemas.microsoft.com/office/drawing/2015/10/21/chartex" xmlns:cx3="http://schemas.microsoft.com/office/drawing/2016/5/9/chartex" xmlns:cx4="http://schemas.microsoft.com/office/drawing/2016/5/10/chartex" xmlns:cx5="http://schemas.microsoft.com/office/drawing/2016/5/11/chartex" xmlns:cx6="http://schemas.microsoft.com/office/drawing/2016/5/12/chartex" xmlns:cx7="http://schemas.microsoft.com/office/drawing/2016/5/13/chartex" xmlns:cx8="http://schemas.microsoft.com/office/drawing/2016/5/14/chartex" xmlns:mc="http://schemas.openxmlformats.org/markup-compatibility/2006" xmlns:aink="http://schemas.microsoft.com/office/drawing/2016/ink" xmlns:am3d="http://schemas.microsoft.com/office/drawing/2017/model3d" xmlns:o="urn:schemas-microsoft-com:office:office" xmlns:r="http://schemas.openxmlformats.org/officeDocument/2006/relationships" xmlns:m="http://schemas.openxmlformats.org/officeDocument/2006/math" xmlns:v="urn:schemas-microsoft-com:vml" xmlns:wp14="http://schemas.microsoft.com/office/word/2010/wordprocessingDrawing" xmlns:wp="http://schemas.openxmlformats.org/drawingml/2006/wordprocessingDrawing" xmlns:w10="urn:schemas-microsoft-com:office:word" xmlns:w="http://schemas.openxmlformats.org/wordprocessingml/2006/main" xmlns:w14="http://schemas.microsoft.com/office/word/2010/wordml" xmlns:w15="http://schemas.microsoft.com/office/word/2012/wordml" xmlns:w16cid="http://schemas.microsoft.com/office/word/2016/wordml/cid" xmlns:w16se="http://schemas.microsoft.com/office/word/2015/wordml/symex" xmlns:wpg="http://schemas.microsoft.com/office/word/2010/wordprocessingGroup" xmlns:wpi="http://schemas.microsoft.com/office/word/2010/wordprocessingInk" xmlns:wne="http://schemas.microsoft.com/office/word/2006/wordml" xmlns:wps="http://schemas.microsoft.com/office/word/2010/wordprocessingShape" mc:Ignorable="w14 w15 w16se w16cid wp14">
+<w:ftr xmlns:wpc="http://schemas.microsoft.com/office/word/2010/wordprocessingCanvas" xmlns:cx="http://schemas.microsoft.com/office/drawing/2014/chartex" xmlns:cx1="http://schemas.microsoft.com/office/drawing/2015/9/8/chartex" xmlns:cx2="http://schemas.microsoft.com/office/drawing/2015/10/21/chartex" xmlns:cx3="http://schemas.microsoft.com/office/drawing/2016/5/9/chartex" xmlns:cx4="http://schemas.microsoft.com/office/drawing/2016/5/10/chartex" xmlns:cx5="http://schemas.microsoft.com/office/drawing/2016/5/11/chartex" xmlns:cx6="http://schemas.microsoft.com/office/drawing/2016/5/12/chartex" xmlns:cx7="http://schemas.microsoft.com/office/drawing/2016/5/13/chartex" xmlns:cx8="http://schemas.microsoft.com/office/drawing/2016/5/14/chartex" xmlns:mc="http://schemas.openxmlformats.org/markup-compatibility/2006" xmlns:aink="http://schemas.microsoft.com/office/drawing/2016/ink" xmlns:am3d="http://schemas.microsoft.com/office/drawing/2017/model3d" xmlns:o="urn:schemas-microsoft-com:office:office" xmlns:r="http://schemas.openxmlformats.org/officeDocument/2006/relationships" xmlns:m="http://schemas.openxmlformats.org/officeDocument/2006/math" xmlns:v="urn:schemas-microsoft-com:vml" xmlns:wp14="http://schemas.microsoft.com/office/word/2010/wordprocessingDrawing" xmlns:wp="http://schemas.openxmlformats.org/drawingml/2006/wordprocessingDrawing" xmlns:w10="urn:schemas-microsoft-com:office:word" xmlns:w="http://schemas.openxmlformats.org/wordprocessingml/2006/main" xmlns:w14="http://schemas.microsoft.com/office/word/2010/wordml" xmlns:w15="http://schemas.microsoft.com/office/word/2012/wordml" xmlns:w16cex="http://schemas.microsoft.com/office/word/2018/wordml/cex" xmlns:w16cid="http://schemas.microsoft.com/office/word/2016/wordml/cid" xmlns:w16="http://schemas.microsoft.com/office/word/2018/wordml" xmlns:w16se="http://schemas.microsoft.com/office/word/2015/wordml/symex" xmlns:wpg="http://schemas.microsoft.com/office/word/2010/wordprocessingGroup" xmlns:wpi="http://schemas.microsoft.com/office/word/2010/wordprocessingInk" xmlns:wne="http://schemas.microsoft.com/office/word/2006/wordml" xmlns:wps="http://schemas.microsoft.com/office/word/2010/wordprocessingShape" mc:Ignorable="w14 w15 w16se w16cid w16 w16cex wp14">
   <w:p>
     <w:pPr>
       <w:pStyle w:val="Footer"/>
@@ -2028,7 +2096,7 @@
 </file>
 
 <file path=word/footer2.xml><?xml version="1.0" encoding="utf-8"?>
-<w:ftr xmlns:wpc="http://schemas.microsoft.com/office/word/2010/wordprocessingCanvas" xmlns:cx="http://schemas.microsoft.com/office/drawing/2014/chartex" xmlns:cx1="http://schemas.microsoft.com/office/drawing/2015/9/8/chartex" xmlns:cx2="http://schemas.microsoft.com/office/drawing/2015/10/21/chartex" xmlns:cx3="http://schemas.microsoft.com/office/drawing/2016/5/9/chartex" xmlns:cx4="http://schemas.microsoft.com/office/drawing/2016/5/10/chartex" xmlns:cx5="http://schemas.microsoft.com/office/drawing/2016/5/11/chartex" xmlns:cx6="http://schemas.microsoft.com/office/drawing/2016/5/12/chartex" xmlns:cx7="http://schemas.microsoft.com/office/drawing/2016/5/13/chartex" xmlns:cx8="http://schemas.microsoft.com/office/drawing/2016/5/14/chartex" xmlns:mc="http://schemas.openxmlformats.org/markup-compatibility/2006" xmlns:aink="http://schemas.microsoft.com/office/drawing/2016/ink" xmlns:am3d="http://schemas.microsoft.com/office/drawing/2017/model3d" xmlns:o="urn:schemas-microsoft-com:office:office" xmlns:r="http://schemas.openxmlformats.org/officeDocument/2006/relationships" xmlns:m="http://schemas.openxmlformats.org/officeDocument/2006/math" xmlns:v="urn:schemas-microsoft-com:vml" xmlns:wp14="http://schemas.microsoft.com/office/word/2010/wordprocessingDrawing" xmlns:wp="http://schemas.openxmlformats.org/drawingml/2006/wordprocessingDrawing" xmlns:w10="urn:schemas-microsoft-com:office:word" xmlns:w="http://schemas.openxmlformats.org/wordprocessingml/2006/main" xmlns:w14="http://schemas.microsoft.com/office/word/2010/wordml" xmlns:w15="http://schemas.microsoft.com/office/word/2012/wordml" xmlns:w16cid="http://schemas.microsoft.com/office/word/2016/wordml/cid" xmlns:w16se="http://schemas.microsoft.com/office/word/2015/wordml/symex" xmlns:wpg="http://schemas.microsoft.com/office/word/2010/wordprocessingGroup" xmlns:wpi="http://schemas.microsoft.com/office/word/2010/wordprocessingInk" xmlns:wne="http://schemas.microsoft.com/office/word/2006/wordml" xmlns:wps="http://schemas.microsoft.com/office/word/2010/wordprocessingShape" mc:Ignorable="w14 w15 w16se w16cid wp14">
+<w:ftr xmlns:wpc="http://schemas.microsoft.com/office/word/2010/wordprocessingCanvas" xmlns:cx="http://schemas.microsoft.com/office/drawing/2014/chartex" xmlns:cx1="http://schemas.microsoft.com/office/drawing/2015/9/8/chartex" xmlns:cx2="http://schemas.microsoft.com/office/drawing/2015/10/21/chartex" xmlns:cx3="http://schemas.microsoft.com/office/drawing/2016/5/9/chartex" xmlns:cx4="http://schemas.microsoft.com/office/drawing/2016/5/10/chartex" xmlns:cx5="http://schemas.microsoft.com/office/drawing/2016/5/11/chartex" xmlns:cx6="http://schemas.microsoft.com/office/drawing/2016/5/12/chartex" xmlns:cx7="http://schemas.microsoft.com/office/drawing/2016/5/13/chartex" xmlns:cx8="http://schemas.microsoft.com/office/drawing/2016/5/14/chartex" xmlns:mc="http://schemas.openxmlformats.org/markup-compatibility/2006" xmlns:aink="http://schemas.microsoft.com/office/drawing/2016/ink" xmlns:am3d="http://schemas.microsoft.com/office/drawing/2017/model3d" xmlns:o="urn:schemas-microsoft-com:office:office" xmlns:r="http://schemas.openxmlformats.org/officeDocument/2006/relationships" xmlns:m="http://schemas.openxmlformats.org/officeDocument/2006/math" xmlns:v="urn:schemas-microsoft-com:vml" xmlns:wp14="http://schemas.microsoft.com/office/word/2010/wordprocessingDrawing" xmlns:wp="http://schemas.openxmlformats.org/drawingml/2006/wordprocessingDrawing" xmlns:w10="urn:schemas-microsoft-com:office:word" xmlns:w="http://schemas.openxmlformats.org/wordprocessingml/2006/main" xmlns:w14="http://schemas.microsoft.com/office/word/2010/wordml" xmlns:w15="http://schemas.microsoft.com/office/word/2012/wordml" xmlns:w16cex="http://schemas.microsoft.com/office/word/2018/wordml/cex" xmlns:w16cid="http://schemas.microsoft.com/office/word/2016/wordml/cid" xmlns:w16="http://schemas.microsoft.com/office/word/2018/wordml" xmlns:w16se="http://schemas.microsoft.com/office/word/2015/wordml/symex" xmlns:wpg="http://schemas.microsoft.com/office/word/2010/wordprocessingGroup" xmlns:wpi="http://schemas.microsoft.com/office/word/2010/wordprocessingInk" xmlns:wne="http://schemas.microsoft.com/office/word/2006/wordml" xmlns:wps="http://schemas.microsoft.com/office/word/2010/wordprocessingShape" mc:Ignorable="w14 w15 w16se w16cid w16 w16cex wp14">
   <w:p>
     <w:pPr>
       <w:pStyle w:val="Footer"/>
@@ -2079,7 +2147,7 @@
 </file>
 
 <file path=word/footnotes.xml><?xml version="1.0" encoding="utf-8"?>
-<w:footnotes xmlns:wpc="http://schemas.microsoft.com/office/word/2010/wordprocessingCanvas" xmlns:cx="http://schemas.microsoft.com/office/drawing/2014/chartex" xmlns:cx1="http://schemas.microsoft.com/office/drawing/2015/9/8/chartex" xmlns:cx2="http://schemas.microsoft.com/office/drawing/2015/10/21/chartex" xmlns:cx3="http://schemas.microsoft.com/office/drawing/2016/5/9/chartex" xmlns:cx4="http://schemas.microsoft.com/office/drawing/2016/5/10/chartex" xmlns:cx5="http://schemas.microsoft.com/office/drawing/2016/5/11/chartex" xmlns:cx6="http://schemas.microsoft.com/office/drawing/2016/5/12/chartex" xmlns:cx7="http://schemas.microsoft.com/office/drawing/2016/5/13/chartex" xmlns:cx8="http://schemas.microsoft.com/office/drawing/2016/5/14/chartex" xmlns:mc="http://schemas.openxmlformats.org/markup-compatibility/2006" xmlns:aink="http://schemas.microsoft.com/office/drawing/2016/ink" xmlns:am3d="http://schemas.microsoft.com/office/drawing/2017/model3d" xmlns:o="urn:schemas-microsoft-com:office:office" xmlns:r="http://schemas.openxmlformats.org/officeDocument/2006/relationships" xmlns:m="http://schemas.openxmlformats.org/officeDocument/2006/math" xmlns:v="urn:schemas-microsoft-com:vml" xmlns:wp14="http://schemas.microsoft.com/office/word/2010/wordprocessingDrawing" xmlns:wp="http://schemas.openxmlformats.org/drawingml/2006/wordprocessingDrawing" xmlns:w10="urn:schemas-microsoft-com:office:word" xmlns:w="http://schemas.openxmlformats.org/wordprocessingml/2006/main" xmlns:w14="http://schemas.microsoft.com/office/word/2010/wordml" xmlns:w15="http://schemas.microsoft.com/office/word/2012/wordml" xmlns:w16cid="http://schemas.microsoft.com/office/word/2016/wordml/cid" xmlns:w16se="http://schemas.microsoft.com/office/word/2015/wordml/symex" xmlns:wpg="http://schemas.microsoft.com/office/word/2010/wordprocessingGroup" xmlns:wpi="http://schemas.microsoft.com/office/word/2010/wordprocessingInk" xmlns:wne="http://schemas.microsoft.com/office/word/2006/wordml" xmlns:wps="http://schemas.microsoft.com/office/word/2010/wordprocessingShape" mc:Ignorable="w14 w15 w16se w16cid wp14">
+<w:footnotes xmlns:wpc="http://schemas.microsoft.com/office/word/2010/wordprocessingCanvas" xmlns:cx="http://schemas.microsoft.com/office/drawing/2014/chartex" xmlns:cx1="http://schemas.microsoft.com/office/drawing/2015/9/8/chartex" xmlns:cx2="http://schemas.microsoft.com/office/drawing/2015/10/21/chartex" xmlns:cx3="http://schemas.microsoft.com/office/drawing/2016/5/9/chartex" xmlns:cx4="http://schemas.microsoft.com/office/drawing/2016/5/10/chartex" xmlns:cx5="http://schemas.microsoft.com/office/drawing/2016/5/11/chartex" xmlns:cx6="http://schemas.microsoft.com/office/drawing/2016/5/12/chartex" xmlns:cx7="http://schemas.microsoft.com/office/drawing/2016/5/13/chartex" xmlns:cx8="http://schemas.microsoft.com/office/drawing/2016/5/14/chartex" xmlns:mc="http://schemas.openxmlformats.org/markup-compatibility/2006" xmlns:aink="http://schemas.microsoft.com/office/drawing/2016/ink" xmlns:am3d="http://schemas.microsoft.com/office/drawing/2017/model3d" xmlns:o="urn:schemas-microsoft-com:office:office" xmlns:r="http://schemas.openxmlformats.org/officeDocument/2006/relationships" xmlns:m="http://schemas.openxmlformats.org/officeDocument/2006/math" xmlns:v="urn:schemas-microsoft-com:vml" xmlns:wp14="http://schemas.microsoft.com/office/word/2010/wordprocessingDrawing" xmlns:wp="http://schemas.openxmlformats.org/drawingml/2006/wordprocessingDrawing" xmlns:w10="urn:schemas-microsoft-com:office:word" xmlns:w="http://schemas.openxmlformats.org/wordprocessingml/2006/main" xmlns:w14="http://schemas.microsoft.com/office/word/2010/wordml" xmlns:w15="http://schemas.microsoft.com/office/word/2012/wordml" xmlns:w16cex="http://schemas.microsoft.com/office/word/2018/wordml/cex" xmlns:w16cid="http://schemas.microsoft.com/office/word/2016/wordml/cid" xmlns:w16="http://schemas.microsoft.com/office/word/2018/wordml" xmlns:w16se="http://schemas.microsoft.com/office/word/2015/wordml/symex" xmlns:wpg="http://schemas.microsoft.com/office/word/2010/wordprocessingGroup" xmlns:wpi="http://schemas.microsoft.com/office/word/2010/wordprocessingInk" xmlns:wne="http://schemas.microsoft.com/office/word/2006/wordml" xmlns:wps="http://schemas.microsoft.com/office/word/2010/wordprocessingShape" mc:Ignorable="w14 w15 w16se w16cid w16 w16cex wp14">
   <w:footnote w:type="separator" w:id="-1">
     <w:p>
       <w:r>
@@ -2098,7 +2166,7 @@
 </file>
 
 <file path=word/numbering.xml><?xml version="1.0" encoding="utf-8"?>
-<w:numbering xmlns:wpc="http://schemas.microsoft.com/office/word/2010/wordprocessingCanvas" xmlns:cx="http://schemas.microsoft.com/office/drawing/2014/chartex" xmlns:cx1="http://schemas.microsoft.com/office/drawing/2015/9/8/chartex" xmlns:cx2="http://schemas.microsoft.com/office/drawing/2015/10/21/chartex" xmlns:cx3="http://schemas.microsoft.com/office/drawing/2016/5/9/chartex" xmlns:cx4="http://schemas.microsoft.com/office/drawing/2016/5/10/chartex" xmlns:cx5="http://schemas.microsoft.com/office/drawing/2016/5/11/chartex" xmlns:cx6="http://schemas.microsoft.com/office/drawing/2016/5/12/chartex" xmlns:cx7="http://schemas.microsoft.com/office/drawing/2016/5/13/chartex" xmlns:cx8="http://schemas.microsoft.com/office/drawing/2016/5/14/chartex" xmlns:mc="http://schemas.openxmlformats.org/markup-compatibility/2006" xmlns:aink="http://schemas.microsoft.com/office/drawing/2016/ink" xmlns:am3d="http://schemas.microsoft.com/office/drawing/2017/model3d" xmlns:o="urn:schemas-microsoft-com:office:office" xmlns:r="http://schemas.openxmlformats.org/officeDocument/2006/relationships" xmlns:m="http://schemas.openxmlformats.org/officeDocument/2006/math" xmlns:v="urn:schemas-microsoft-com:vml" xmlns:wp14="http://schemas.microsoft.com/office/word/2010/wordprocessingDrawing" xmlns:wp="http://schemas.openxmlformats.org/drawingml/2006/wordprocessingDrawing" xmlns:w10="urn:schemas-microsoft-com:office:word" xmlns:w="http://schemas.openxmlformats.org/wordprocessingml/2006/main" xmlns:w14="http://schemas.microsoft.com/office/word/2010/wordml" xmlns:w15="http://schemas.microsoft.com/office/word/2012/wordml" xmlns:w16cid="http://schemas.microsoft.com/office/word/2016/wordml/cid" xmlns:w16se="http://schemas.microsoft.com/office/word/2015/wordml/symex" xmlns:wpg="http://schemas.microsoft.com/office/word/2010/wordprocessingGroup" xmlns:wpi="http://schemas.microsoft.com/office/word/2010/wordprocessingInk" xmlns:wne="http://schemas.microsoft.com/office/word/2006/wordml" xmlns:wps="http://schemas.microsoft.com/office/word/2010/wordprocessingShape" mc:Ignorable="w14 w15 w16se w16cid wp14">
+<w:numbering xmlns:wpc="http://schemas.microsoft.com/office/word/2010/wordprocessingCanvas" xmlns:cx="http://schemas.microsoft.com/office/drawing/2014/chartex" xmlns:cx1="http://schemas.microsoft.com/office/drawing/2015/9/8/chartex" xmlns:cx2="http://schemas.microsoft.com/office/drawing/2015/10/21/chartex" xmlns:cx3="http://schemas.microsoft.com/office/drawing/2016/5/9/chartex" xmlns:cx4="http://schemas.microsoft.com/office/drawing/2016/5/10/chartex" xmlns:cx5="http://schemas.microsoft.com/office/drawing/2016/5/11/chartex" xmlns:cx6="http://schemas.microsoft.com/office/drawing/2016/5/12/chartex" xmlns:cx7="http://schemas.microsoft.com/office/drawing/2016/5/13/chartex" xmlns:cx8="http://schemas.microsoft.com/office/drawing/2016/5/14/chartex" xmlns:mc="http://schemas.openxmlformats.org/markup-compatibility/2006" xmlns:aink="http://schemas.microsoft.com/office/drawing/2016/ink" xmlns:am3d="http://schemas.microsoft.com/office/drawing/2017/model3d" xmlns:o="urn:schemas-microsoft-com:office:office" xmlns:r="http://schemas.openxmlformats.org/officeDocument/2006/relationships" xmlns:m="http://schemas.openxmlformats.org/officeDocument/2006/math" xmlns:v="urn:schemas-microsoft-com:vml" xmlns:wp14="http://schemas.microsoft.com/office/word/2010/wordprocessingDrawing" xmlns:wp="http://schemas.openxmlformats.org/drawingml/2006/wordprocessingDrawing" xmlns:w10="urn:schemas-microsoft-com:office:word" xmlns:w="http://schemas.openxmlformats.org/wordprocessingml/2006/main" xmlns:w14="http://schemas.microsoft.com/office/word/2010/wordml" xmlns:w15="http://schemas.microsoft.com/office/word/2012/wordml" xmlns:w16cex="http://schemas.microsoft.com/office/word/2018/wordml/cex" xmlns:w16cid="http://schemas.microsoft.com/office/word/2016/wordml/cid" xmlns:w16="http://schemas.microsoft.com/office/word/2018/wordml" xmlns:w16se="http://schemas.microsoft.com/office/word/2015/wordml/symex" xmlns:wpg="http://schemas.microsoft.com/office/word/2010/wordprocessingGroup" xmlns:wpi="http://schemas.microsoft.com/office/word/2010/wordprocessingInk" xmlns:wne="http://schemas.microsoft.com/office/word/2006/wordml" xmlns:wps="http://schemas.microsoft.com/office/word/2010/wordprocessingShape" mc:Ignorable="w14 w15 w16se w16cid w16 w16cex wp14">
   <w:abstractNum w:abstractNumId="0" w15:restartNumberingAfterBreak="0">
     <w:nsid w:val="FFFFFF1D"/>
     <w:multiLevelType w:val="multilevel"/>
@@ -6743,7 +6811,7 @@
 </file>
 
 <file path=word/styles.xml><?xml version="1.0" encoding="utf-8"?>
-<w:styles xmlns:mc="http://schemas.openxmlformats.org/markup-compatibility/2006" xmlns:r="http://schemas.openxmlformats.org/officeDocument/2006/relationships" xmlns:w="http://schemas.openxmlformats.org/wordprocessingml/2006/main" xmlns:w14="http://schemas.microsoft.com/office/word/2010/wordml" xmlns:w15="http://schemas.microsoft.com/office/word/2012/wordml" xmlns:w16cid="http://schemas.microsoft.com/office/word/2016/wordml/cid" xmlns:w16se="http://schemas.microsoft.com/office/word/2015/wordml/symex" mc:Ignorable="w14 w15 w16se w16cid">
+<w:styles xmlns:mc="http://schemas.openxmlformats.org/markup-compatibility/2006" xmlns:r="http://schemas.openxmlformats.org/officeDocument/2006/relationships" xmlns:w="http://schemas.openxmlformats.org/wordprocessingml/2006/main" xmlns:w14="http://schemas.microsoft.com/office/word/2010/wordml" xmlns:w15="http://schemas.microsoft.com/office/word/2012/wordml" xmlns:w16cex="http://schemas.microsoft.com/office/word/2018/wordml/cex" xmlns:w16cid="http://schemas.microsoft.com/office/word/2016/wordml/cid" xmlns:w16="http://schemas.microsoft.com/office/word/2018/wordml" xmlns:w16se="http://schemas.microsoft.com/office/word/2015/wordml/symex" mc:Ignorable="w14 w15 w16se w16cid w16 w16cex">
   <w:docDefaults>
     <w:rPrDefault>
       <w:rPr>
@@ -6753,7 +6821,7 @@
     </w:rPrDefault>
     <w:pPrDefault/>
   </w:docDefaults>
-  <w:latentStyles w:defLockedState="0" w:defUIPriority="99" w:defSemiHidden="0" w:defUnhideWhenUsed="0" w:defQFormat="0" w:count="375">
+  <w:latentStyles w:defLockedState="0" w:defUIPriority="99" w:defSemiHidden="0" w:defUnhideWhenUsed="0" w:defQFormat="0" w:count="376">
     <w:lsdException w:name="Normal" w:uiPriority="0" w:qFormat="1"/>
     <w:lsdException w:name="heading 1" w:uiPriority="9" w:qFormat="1"/>
     <w:lsdException w:name="heading 2" w:uiPriority="9" w:qFormat="1"/>
@@ -6859,7 +6927,6 @@
     <w:lsdException w:name="HTML Sample" w:semiHidden="1" w:unhideWhenUsed="1"/>
     <w:lsdException w:name="HTML Typewriter" w:semiHidden="1" w:unhideWhenUsed="1"/>
     <w:lsdException w:name="HTML Variable" w:semiHidden="1" w:unhideWhenUsed="1"/>
-    <w:lsdException w:name="Normal Table" w:semiHidden="1" w:unhideWhenUsed="1"/>
     <w:lsdException w:name="annotation subject" w:semiHidden="1" w:unhideWhenUsed="1"/>
     <w:lsdException w:name="No List" w:semiHidden="1" w:unhideWhenUsed="1"/>
     <w:lsdException w:name="Outline List 1" w:semiHidden="1" w:unhideWhenUsed="1"/>
@@ -6906,10 +6973,8 @@
     <w:lsdException w:name="Table Subtle 2" w:semiHidden="1" w:unhideWhenUsed="1"/>
     <w:lsdException w:name="Table Web 1" w:semiHidden="1" w:unhideWhenUsed="1"/>
     <w:lsdException w:name="Table Web 2" w:semiHidden="1" w:unhideWhenUsed="1"/>
-    <w:lsdException w:name="Table Web 3" w:semiHidden="1" w:unhideWhenUsed="1"/>
     <w:lsdException w:name="Balloon Text" w:semiHidden="1" w:unhideWhenUsed="1"/>
     <w:lsdException w:name="Table Grid" w:uiPriority="59"/>
-    <w:lsdException w:name="Table Theme" w:semiHidden="1" w:unhideWhenUsed="1"/>
     <w:lsdException w:name="Placeholder Text" w:uiPriority="67"/>
     <w:lsdException w:name="No Spacing" w:uiPriority="68"/>
     <w:lsdException w:name="Light Shading" w:uiPriority="69"/>
@@ -7127,6 +7192,7 @@
     <w:lsdException w:name="List Table 7 Colorful Accent 6" w:uiPriority="52"/>
     <w:lsdException w:name="Mention" w:semiHidden="1" w:unhideWhenUsed="1"/>
     <w:lsdException w:name="Smart Hyperlink" w:semiHidden="1" w:unhideWhenUsed="1"/>
+    <w:lsdException w:name="Smart Link" w:semiHidden="1" w:unhideWhenUsed="1"/>
   </w:latentStyles>
   <w:style w:type="paragraph" w:default="1" w:styleId="Normal">
     <w:name w:val="Normal"/>

</xml_diff>

<commit_message>
bio fix but not format
</commit_message>
<xml_diff>
--- a/biographies/NSFBioAGroce.docx
+++ b/biographies/NSFBioAGroce.docx
@@ -1034,41 +1034,59 @@
       </w:pPr>
       <w:r>
         <w:rPr>
+          <w:bCs/>
+        </w:rPr>
+        <w:t xml:space="preserve">Holmes J, Ahmed I, </w:t>
+      </w:r>
+      <w:proofErr w:type="spellStart"/>
+      <w:r>
+        <w:rPr>
+          <w:bCs/>
+        </w:rPr>
+        <w:t>Brindescu</w:t>
+      </w:r>
+      <w:proofErr w:type="spellEnd"/>
+      <w:r>
+        <w:rPr>
+          <w:bCs/>
+        </w:rPr>
+        <w:t xml:space="preserve"> C, Gopinath R, Zhang H, </w:t>
+      </w:r>
+      <w:proofErr w:type="spellStart"/>
+      <w:r>
+        <w:rPr>
           <w:b/>
         </w:rPr>
-        <w:t>Groce A</w:t>
-      </w:r>
-      <w:r>
-        <w:t xml:space="preserve">, Holmes J, </w:t>
-      </w:r>
-      <w:proofErr w:type="spellStart"/>
-      <w:r>
-        <w:t>Marinov</w:t>
+        <w:t>Groce</w:t>
       </w:r>
       <w:proofErr w:type="spellEnd"/>
       <w:r>
-        <w:t xml:space="preserve"> D, Shi A, Zhang L. </w:t>
-      </w:r>
-      <w:r>
-        <w:t>An Extensible, Regular-Expression</w:t>
-      </w:r>
-      <w:r>
-        <w:t xml:space="preserve"> </w:t>
-      </w:r>
-      <w:r>
-        <w:t>Based Tool for Multi-Language Mutant Generation.</w:t>
+        <w:rPr>
+          <w:b/>
+        </w:rPr>
+        <w:t xml:space="preserve"> A</w:t>
+      </w:r>
+      <w:r>
+        <w:t xml:space="preserve">. </w:t>
+      </w:r>
+      <w:r>
+        <w:t>Using Relative Lines of Code to Guide Automated Test Generation for Python</w:t>
+      </w:r>
+      <w:r>
+        <w:t>.</w:t>
       </w:r>
       <w:r>
         <w:t xml:space="preserve">  </w:t>
       </w:r>
       <w:r>
-        <w:t xml:space="preserve">ACM/IEEE International Conference on Software Engineering, </w:t>
-      </w:r>
-      <w:r>
-        <w:t>2</w:t>
-      </w:r>
-      <w:r>
-        <w:t>5-28, May-June 2018</w:t>
+        <w:rPr>
+          <w:i/>
+          <w:iCs/>
+        </w:rPr>
+        <w:t>ACM Transactions on Software Engineering and Methodology</w:t>
+      </w:r>
+      <w:r>
+        <w:t>, 29(4), 28:1-28:38 (2020)</w:t>
       </w:r>
       <w:r>
         <w:t>.</w:t>
@@ -1086,31 +1104,65 @@
         </w:tabs>
         <w:ind w:left="360"/>
       </w:pPr>
-      <w:r>
-        <w:t xml:space="preserve">Gopinath R, </w:t>
-      </w:r>
       <w:proofErr w:type="spellStart"/>
       <w:r>
-        <w:t>Alipour</w:t>
+        <w:rPr>
+          <w:b/>
+          <w:bCs/>
+        </w:rPr>
+        <w:t>Groce</w:t>
       </w:r>
       <w:proofErr w:type="spellEnd"/>
       <w:r>
-        <w:t xml:space="preserve"> A, Ahmed I, Jensen C, </w:t>
-      </w:r>
-      <w:r>
         <w:rPr>
           <w:b/>
-        </w:rPr>
-        <w:t>Groce A</w:t>
-      </w:r>
-      <w:r>
-        <w:t xml:space="preserve">. On the limits of mutation reduction strategies.  </w:t>
-      </w:r>
-      <w:r>
-        <w:t>ACM/IEEE</w:t>
-      </w:r>
-      <w:r>
-        <w:t xml:space="preserve"> International Conference on Software Engineering, 511-522, May 2016.</w:t>
+          <w:bCs/>
+        </w:rPr>
+        <w:t xml:space="preserve"> </w:t>
+      </w:r>
+      <w:r>
+        <w:t>A</w:t>
+      </w:r>
+      <w:r>
+        <w:t xml:space="preserve">, </w:t>
+      </w:r>
+      <w:proofErr w:type="spellStart"/>
+      <w:r>
+        <w:t>Havelund</w:t>
+      </w:r>
+      <w:proofErr w:type="spellEnd"/>
+      <w:r>
+        <w:t xml:space="preserve"> K, </w:t>
+      </w:r>
+      <w:proofErr w:type="spellStart"/>
+      <w:r>
+        <w:t>Holzmann</w:t>
+      </w:r>
+      <w:proofErr w:type="spellEnd"/>
+      <w:r>
+        <w:t xml:space="preserve"> G, Joshi R, Xu R. </w:t>
+      </w:r>
+      <w:r>
+        <w:t>Establishing</w:t>
+      </w:r>
+      <w:r>
+        <w:t xml:space="preserve"> Flight Software Reliability: Testing, Model-Checking, Constraint-Solving, Monitoring and Learning</w:t>
+      </w:r>
+      <w:r>
+        <w:t>.</w:t>
+      </w:r>
+      <w:r>
+        <w:t xml:space="preserve">  </w:t>
+      </w:r>
+      <w:r>
+        <w:rPr>
+          <w:i/>
+          <w:iCs/>
+        </w:rPr>
+        <w:t>Annals of Mathematics and Artificial Intelligence</w:t>
+      </w:r>
+      <w:r>
+        <w:t>, 70(4): 315-348, April 2014.</w:t>
       </w:r>
     </w:p>
     <w:p>
@@ -1126,22 +1178,40 @@
         <w:ind w:left="360"/>
       </w:pPr>
       <w:r>
+        <w:t xml:space="preserve">Goodman P, </w:t>
+      </w:r>
+      <w:proofErr w:type="spellStart"/>
+      <w:r>
         <w:rPr>
           <w:b/>
-        </w:rPr>
-        <w:t>Groce A</w:t>
-      </w:r>
-      <w:r>
-        <w:t>, Ahmed I, Jensen C, McKenney P.</w:t>
-      </w:r>
+          <w:bCs/>
+        </w:rPr>
+        <w:t>Groce</w:t>
+      </w:r>
+      <w:proofErr w:type="spellEnd"/>
       <w:r>
         <w:rPr>
           <w:b/>
+          <w:bCs/>
+        </w:rPr>
+        <w:t xml:space="preserve"> A</w:t>
+      </w:r>
+      <w:r>
+        <w:t>.</w:t>
+      </w:r>
+      <w:r>
+        <w:rPr>
+          <w:b/>
         </w:rPr>
         <w:t xml:space="preserve"> </w:t>
       </w:r>
-      <w:r>
-        <w:t>How Verified is my Code?  Falsification-Driven Verification.  IEEE/ACM International Conference on Software Engineering, 737-748, November 2015.</w:t>
+      <w:proofErr w:type="spellStart"/>
+      <w:r>
+        <w:t>DeepState</w:t>
+      </w:r>
+      <w:proofErr w:type="spellEnd"/>
+      <w:r>
+        <w:t>: Symbolic Unit Testing for C and C++.  NDSS Workshop on Binary Analysis Research, San Diego, CA, February 2018.</w:t>
       </w:r>
     </w:p>
     <w:p>
@@ -1156,41 +1226,41 @@
         </w:tabs>
         <w:ind w:left="360"/>
       </w:pPr>
-      <w:r>
+      <w:proofErr w:type="spellStart"/>
+      <w:r>
+        <w:rPr>
+          <w:b/>
+          <w:bCs/>
+        </w:rPr>
         <w:lastRenderedPageBreak/>
-        <w:t xml:space="preserve">Gopinath R, </w:t>
-      </w:r>
-      <w:proofErr w:type="spellStart"/>
-      <w:r>
-        <w:t>Alipour</w:t>
+        <w:t>Groce</w:t>
       </w:r>
       <w:proofErr w:type="spellEnd"/>
       <w:r>
-        <w:t xml:space="preserve"> A, Ahmed I, </w:t>
-      </w:r>
-      <w:r>
-        <w:t xml:space="preserve">Jensen C, </w:t>
-      </w:r>
-      <w:r>
         <w:rPr>
           <w:b/>
-        </w:rPr>
-        <w:t>Groce A</w:t>
-      </w:r>
-      <w:r>
-        <w:t xml:space="preserve">. </w:t>
-      </w:r>
-      <w:r>
-        <w:t>How hard does mutation testing have to be, anyway?</w:t>
-      </w:r>
-      <w:r>
-        <w:t xml:space="preserve"> IEEE International Symposium on Software Reliability Engineering, </w:t>
-      </w:r>
-      <w:r>
-        <w:t>216-227, November 2015</w:t>
+          <w:bCs/>
+        </w:rPr>
+        <w:t xml:space="preserve"> A</w:t>
+      </w:r>
+      <w:r>
+        <w:t>, Ahmed I, Jensen C, McKenney P, Holmes J</w:t>
       </w:r>
       <w:r>
         <w:t>.</w:t>
+      </w:r>
+      <w:r>
+        <w:t xml:space="preserve">  How Verified (or Tested) is My Code?  Falsification-Driven Verification and Testing.  </w:t>
+      </w:r>
+      <w:r>
+        <w:rPr>
+          <w:i/>
+          <w:iCs/>
+        </w:rPr>
+        <w:t>Automated Software Engineering Journal</w:t>
+      </w:r>
+      <w:r>
+        <w:t>.  25(4): 917-960, December 2018.</w:t>
       </w:r>
     </w:p>
     <w:p>
@@ -1205,17 +1275,48 @@
         </w:tabs>
         <w:ind w:left="360"/>
       </w:pPr>
-      <w:r>
-        <w:t xml:space="preserve">Gopinath R, Jensen C, </w:t>
-      </w:r>
+      <w:proofErr w:type="spellStart"/>
       <w:r>
         <w:rPr>
           <w:b/>
-        </w:rPr>
-        <w:t>Groce A</w:t>
-      </w:r>
-      <w:r>
-        <w:t>. Mutations: How Close are they to Real Faults? IEEE International Symposium on Software Reliability Engineering, 189-200, November 2014.</w:t>
+          <w:bCs/>
+        </w:rPr>
+        <w:t>Groce</w:t>
+      </w:r>
+      <w:proofErr w:type="spellEnd"/>
+      <w:r>
+        <w:rPr>
+          <w:b/>
+          <w:bCs/>
+        </w:rPr>
+        <w:t xml:space="preserve"> A</w:t>
+      </w:r>
+      <w:r>
+        <w:t xml:space="preserve">, </w:t>
+      </w:r>
+      <w:proofErr w:type="spellStart"/>
+      <w:r>
+        <w:t>Flikkema</w:t>
+      </w:r>
+      <w:proofErr w:type="spellEnd"/>
+      <w:r>
+        <w:t xml:space="preserve"> P, Holmes J</w:t>
+      </w:r>
+      <w:r>
+        <w:t>.</w:t>
+      </w:r>
+      <w:r>
+        <w:t xml:space="preserve">   Towards Automated Composition of Heterogenous Test for Cyber-Physical Systems.  </w:t>
+      </w:r>
+      <w:r>
+        <w:rPr>
+          <w:i/>
+          <w:iCs/>
+        </w:rPr>
+        <w:t>Workshop on Testing Embedded and Cyber-Physical Systems</w:t>
+      </w:r>
+      <w:r>
+        <w:t>, pages 12-15, Santa Barbara, CA, July 2017.</w:t>
       </w:r>
     </w:p>
     <w:p>
@@ -1760,7 +1861,13 @@
         <w:t xml:space="preserve">, </w:t>
       </w:r>
       <w:r>
-        <w:t xml:space="preserve">2019, </w:t>
+        <w:t>2019</w:t>
+      </w:r>
+      <w:r>
+        <w:t>, 2021</w:t>
+      </w:r>
+      <w:r>
+        <w:t xml:space="preserve">, </w:t>
       </w:r>
       <w:r>
         <w:t>ACM International Symposium on Software Testing</w:t>
@@ -1778,7 +1885,13 @@
         <w:t>, ACM/IEEE International Conference on Software Engineering, 2018</w:t>
       </w:r>
       <w:r>
-        <w:t xml:space="preserve"> and 2019</w:t>
+        <w:t xml:space="preserve">, </w:t>
+      </w:r>
+      <w:r>
+        <w:t>2019</w:t>
+      </w:r>
+      <w:r>
+        <w:t>, 2022</w:t>
       </w:r>
       <w:r>
         <w:t>.</w:t>
@@ -6927,6 +7040,7 @@
     <w:lsdException w:name="HTML Sample" w:semiHidden="1" w:unhideWhenUsed="1"/>
     <w:lsdException w:name="HTML Typewriter" w:semiHidden="1" w:unhideWhenUsed="1"/>
     <w:lsdException w:name="HTML Variable" w:semiHidden="1" w:unhideWhenUsed="1"/>
+    <w:lsdException w:name="Normal Table" w:semiHidden="1" w:unhideWhenUsed="1"/>
     <w:lsdException w:name="annotation subject" w:semiHidden="1" w:unhideWhenUsed="1"/>
     <w:lsdException w:name="No List" w:semiHidden="1" w:unhideWhenUsed="1"/>
     <w:lsdException w:name="Outline List 1" w:semiHidden="1" w:unhideWhenUsed="1"/>
@@ -6973,8 +7087,10 @@
     <w:lsdException w:name="Table Subtle 2" w:semiHidden="1" w:unhideWhenUsed="1"/>
     <w:lsdException w:name="Table Web 1" w:semiHidden="1" w:unhideWhenUsed="1"/>
     <w:lsdException w:name="Table Web 2" w:semiHidden="1" w:unhideWhenUsed="1"/>
+    <w:lsdException w:name="Table Web 3" w:semiHidden="1" w:unhideWhenUsed="1"/>
     <w:lsdException w:name="Balloon Text" w:semiHidden="1" w:unhideWhenUsed="1"/>
     <w:lsdException w:name="Table Grid" w:uiPriority="59"/>
+    <w:lsdException w:name="Table Theme" w:semiHidden="1" w:unhideWhenUsed="1"/>
     <w:lsdException w:name="Placeholder Text" w:uiPriority="67"/>
     <w:lsdException w:name="No Spacing" w:uiPriority="68"/>
     <w:lsdException w:name="Light Shading" w:uiPriority="69"/>

</xml_diff>